<commit_message>
definindo html e as suas tags
</commit_message>
<xml_diff>
--- a/artigo01.docx
+++ b/artigo01.docx
@@ -133,7 +133,23 @@
           <w:sz w:val="28"/>
           <w:szCs w:val="44"/>
         </w:rPr>
-        <w:t xml:space="preserve"> pelas janelas do Google para ver se me ajuda a dizer o que </w:t>
+        <w:t xml:space="preserve"> pelas janelas do Google para ver se me ajuda a </w:t>
+      </w:r>
+      <w:r>
+        <w:rPr>
+          <w:rFonts w:ascii="Arial" w:hAnsi="Arial" w:cs="Arial"/>
+          <w:sz w:val="28"/>
+          <w:szCs w:val="44"/>
+        </w:rPr>
+        <w:t>explicar</w:t>
+      </w:r>
+      <w:r>
+        <w:rPr>
+          <w:rFonts w:ascii="Arial" w:hAnsi="Arial" w:cs="Arial"/>
+          <w:sz w:val="28"/>
+          <w:szCs w:val="44"/>
+        </w:rPr>
+        <w:t xml:space="preserve"> o que </w:t>
       </w:r>
       <w:r>
         <w:rPr>
@@ -792,7 +808,17 @@
           <w:sz w:val="24"/>
           <w:szCs w:val="44"/>
         </w:rPr>
-        <w:t>mador frontend não conheça algun</w:t>
+        <w:t xml:space="preserve">mador frontend não </w:t>
+      </w:r>
+      <w:r>
+        <w:rPr>
+          <w:rFonts w:ascii="Arial" w:hAnsi="Arial" w:cs="Arial"/>
+          <w:color w:val="000000" w:themeColor="text1"/>
+          <w:sz w:val="24"/>
+          <w:szCs w:val="44"/>
+        </w:rPr>
+        <w:lastRenderedPageBreak/>
+        <w:t>conheça algun</w:t>
       </w:r>
       <w:r>
         <w:rPr>
@@ -838,7 +864,6 @@
           <w:sz w:val="24"/>
           <w:szCs w:val="44"/>
         </w:rPr>
-        <w:lastRenderedPageBreak/>
         <w:t xml:space="preserve">Assim pelas experiencia como programador frontend, a principal arma que devemos ter em conta para trabalharmos com os </w:t>
       </w:r>
       <w:proofErr w:type="gramStart"/>
@@ -878,25 +903,7 @@
           <w:sz w:val="24"/>
           <w:szCs w:val="44"/>
         </w:rPr>
-        <w:t>Primeiro</w:t>
-      </w:r>
-      <w:r>
-        <w:rPr>
-          <w:rFonts w:ascii="Arial" w:hAnsi="Arial" w:cs="Arial"/>
-          <w:color w:val="000000" w:themeColor="text1"/>
-          <w:sz w:val="24"/>
-          <w:szCs w:val="44"/>
-        </w:rPr>
-        <w:t xml:space="preserve"> Layout</w:t>
-      </w:r>
-      <w:r>
-        <w:rPr>
-          <w:rFonts w:ascii="Arial" w:hAnsi="Arial" w:cs="Arial"/>
-          <w:color w:val="000000" w:themeColor="text1"/>
-          <w:sz w:val="24"/>
-          <w:szCs w:val="44"/>
-        </w:rPr>
-        <w:t xml:space="preserve">: é a primeira camada porque permiti-nos agrupar o conteúdo do </w:t>
+        <w:t xml:space="preserve">Primeiro Layout: é a primeira camada porque permiti-nos agrupar o conteúdo do </w:t>
       </w:r>
       <w:r>
         <w:rPr>
@@ -1116,14 +1123,57 @@
           <w:sz w:val="24"/>
           <w:szCs w:val="44"/>
         </w:rPr>
-        <w:t xml:space="preserve">Então HTML é…. Ok, o que estou a tentar falar? Vou dar uma </w:t>
+        <w:t xml:space="preserve">Então HTML é…. Ok, o que estou a tentar falar? </w:t>
+      </w:r>
+      <w:r>
+        <w:rPr>
+          <w:rFonts w:ascii="Arial" w:hAnsi="Arial" w:cs="Arial"/>
+          <w:sz w:val="28"/>
+          <w:szCs w:val="44"/>
+        </w:rPr>
+        <w:t xml:space="preserve">Ok, </w:t>
+      </w:r>
+      <w:proofErr w:type="gramStart"/>
+      <w:r>
+        <w:rPr>
+          <w:rFonts w:ascii="Arial" w:hAnsi="Arial" w:cs="Arial"/>
+          <w:sz w:val="28"/>
+          <w:szCs w:val="44"/>
+        </w:rPr>
+        <w:t>vou</w:t>
+      </w:r>
+      <w:proofErr w:type="gramEnd"/>
+      <w:r>
+        <w:rPr>
+          <w:rFonts w:ascii="Arial" w:hAnsi="Arial" w:cs="Arial"/>
+          <w:sz w:val="28"/>
+          <w:szCs w:val="44"/>
+        </w:rPr>
+        <w:t xml:space="preserve"> </w:t>
+      </w:r>
+      <w:proofErr w:type="gramStart"/>
+      <w:r>
+        <w:rPr>
+          <w:rFonts w:ascii="Arial" w:hAnsi="Arial" w:cs="Arial"/>
+          <w:sz w:val="28"/>
+          <w:szCs w:val="44"/>
+        </w:rPr>
+        <w:t>dá</w:t>
+      </w:r>
+      <w:proofErr w:type="gramEnd"/>
+      <w:r>
+        <w:rPr>
+          <w:rFonts w:ascii="Arial" w:hAnsi="Arial" w:cs="Arial"/>
+          <w:sz w:val="28"/>
+          <w:szCs w:val="44"/>
+        </w:rPr>
+        <w:t xml:space="preserve"> uma </w:t>
       </w:r>
       <w:proofErr w:type="spellStart"/>
       <w:r>
         <w:rPr>
           <w:rFonts w:ascii="Arial" w:hAnsi="Arial" w:cs="Arial"/>
-          <w:color w:val="000000" w:themeColor="text1"/>
-          <w:sz w:val="24"/>
+          <w:sz w:val="28"/>
           <w:szCs w:val="44"/>
         </w:rPr>
         <w:t>olhadinha</w:t>
@@ -1132,22 +1182,36 @@
       <w:r>
         <w:rPr>
           <w:rFonts w:ascii="Arial" w:hAnsi="Arial" w:cs="Arial"/>
-          <w:color w:val="000000" w:themeColor="text1"/>
-          <w:sz w:val="24"/>
-          <w:szCs w:val="44"/>
-        </w:rPr>
-        <w:t xml:space="preserve"> na janela</w:t>
-      </w:r>
-    </w:p>
-    <w:p>
-      <w:pPr>
-        <w:rPr>
-          <w:rFonts w:ascii="Arial" w:hAnsi="Arial" w:cs="Arial"/>
-          <w:color w:val="000000" w:themeColor="text1"/>
-          <w:sz w:val="24"/>
-          <w:szCs w:val="44"/>
-        </w:rPr>
-      </w:pPr>
+          <w:sz w:val="28"/>
+          <w:szCs w:val="44"/>
+        </w:rPr>
+        <w:t xml:space="preserve"> pelas janelas do Google para ver se me ajuda a </w:t>
+      </w:r>
+      <w:r>
+        <w:rPr>
+          <w:rFonts w:ascii="Arial" w:hAnsi="Arial" w:cs="Arial"/>
+          <w:sz w:val="28"/>
+          <w:szCs w:val="44"/>
+        </w:rPr>
+        <w:t>explicar</w:t>
+      </w:r>
+      <w:r>
+        <w:rPr>
+          <w:rFonts w:ascii="Arial" w:hAnsi="Arial" w:cs="Arial"/>
+          <w:sz w:val="28"/>
+          <w:szCs w:val="44"/>
+        </w:rPr>
+        <w:t xml:space="preserve"> o que estou a tentar falar</w:t>
+      </w:r>
+      <w:r>
+        <w:rPr>
+          <w:rFonts w:ascii="Arial" w:hAnsi="Arial" w:cs="Arial"/>
+          <w:color w:val="000000" w:themeColor="text1"/>
+          <w:sz w:val="24"/>
+          <w:szCs w:val="44"/>
+        </w:rPr>
+        <w:t xml:space="preserve"> </w:t>
+      </w:r>
       <w:proofErr w:type="spellStart"/>
       <w:r>
         <w:rPr>
@@ -1166,19 +1230,8 @@
           <w:sz w:val="24"/>
           <w:szCs w:val="44"/>
         </w:rPr>
-        <w:t xml:space="preserve"> </w:t>
-      </w:r>
-      <w:proofErr w:type="gramStart"/>
-      <w:r>
-        <w:rPr>
-          <w:rFonts w:ascii="Arial" w:hAnsi="Arial" w:cs="Arial"/>
-          <w:color w:val="000000" w:themeColor="text1"/>
-          <w:sz w:val="24"/>
-          <w:szCs w:val="44"/>
-        </w:rPr>
-        <w:t>encontrei</w:t>
-      </w:r>
-      <w:proofErr w:type="gramEnd"/>
+        <w:t xml:space="preserve"> encontrei</w:t>
+      </w:r>
     </w:p>
     <w:p>
       <w:pPr>
@@ -1307,39 +1360,304 @@
         <w:pStyle w:val="NormalWeb"/>
         <w:spacing w:before="240" w:beforeAutospacing="0" w:after="240" w:afterAutospacing="0"/>
         <w:rPr>
+          <w:sz w:val="28"/>
+        </w:rPr>
+      </w:pPr>
+      <w:r>
+        <w:rPr>
+          <w:sz w:val="28"/>
+        </w:rPr>
+        <w:t>Por algum motivo o meu navegador traduzir o texto que estava no inglês, só tenho de agradecer, não fico</w:t>
+      </w:r>
+      <w:r>
+        <w:rPr>
+          <w:sz w:val="28"/>
+        </w:rPr>
+        <w:t>u</w:t>
+      </w:r>
+      <w:r>
+        <w:rPr>
+          <w:sz w:val="28"/>
+        </w:rPr>
+        <w:t xml:space="preserve"> difícil de entender, mais é isso mesmo, você faz o teu próprio </w:t>
+      </w:r>
+      <w:proofErr w:type="gramStart"/>
+      <w:r>
+        <w:rPr>
+          <w:sz w:val="28"/>
+        </w:rPr>
+        <w:t>site</w:t>
+      </w:r>
+      <w:proofErr w:type="gramEnd"/>
+      <w:r>
+        <w:rPr>
+          <w:sz w:val="28"/>
+        </w:rPr>
+        <w:t xml:space="preserve"> e é muito divertido aprender</w:t>
+      </w:r>
+      <w:r>
+        <w:rPr>
+          <w:sz w:val="28"/>
+        </w:rPr>
+        <w:t xml:space="preserve"> </w:t>
+      </w:r>
+      <w:proofErr w:type="spellStart"/>
+      <w:r>
+        <w:rPr>
+          <w:sz w:val="28"/>
+        </w:rPr>
+        <w:t>html</w:t>
+      </w:r>
+      <w:proofErr w:type="spellEnd"/>
+      <w:r>
+        <w:rPr>
+          <w:sz w:val="28"/>
+        </w:rPr>
+        <w:t>.</w:t>
+      </w:r>
+    </w:p>
+    <w:p>
+      <w:pPr>
+        <w:pStyle w:val="NormalWeb"/>
+        <w:spacing w:before="240" w:beforeAutospacing="0" w:after="240" w:afterAutospacing="0"/>
+        <w:rPr>
+          <w:sz w:val="28"/>
+        </w:rPr>
+      </w:pPr>
+      <w:r>
+        <w:rPr>
+          <w:sz w:val="28"/>
+        </w:rPr>
+        <w:t xml:space="preserve">Em HTML nos marcamos as informação com tags, as tags são essas marcação que o HTML usa para representar conteúdo visual ou não visual, é importante aqui dizer que </w:t>
+      </w:r>
+      <w:proofErr w:type="spellStart"/>
+      <w:r>
+        <w:rPr>
+          <w:sz w:val="28"/>
+        </w:rPr>
+        <w:t>html</w:t>
+      </w:r>
+      <w:proofErr w:type="spellEnd"/>
+      <w:r>
+        <w:rPr>
+          <w:sz w:val="28"/>
+        </w:rPr>
+        <w:t xml:space="preserve"> permite apresentar através de uma </w:t>
+      </w:r>
+      <w:proofErr w:type="gramStart"/>
+      <w:r>
+        <w:rPr>
+          <w:sz w:val="28"/>
+        </w:rPr>
+        <w:t>pagina</w:t>
+      </w:r>
+      <w:proofErr w:type="gramEnd"/>
+      <w:r>
+        <w:rPr>
+          <w:sz w:val="28"/>
+        </w:rPr>
+        <w:t xml:space="preserve"> diferentes </w:t>
+      </w:r>
+      <w:proofErr w:type="spellStart"/>
+      <w:r>
+        <w:rPr>
+          <w:sz w:val="28"/>
+        </w:rPr>
+        <w:t>midia</w:t>
+      </w:r>
+      <w:proofErr w:type="spellEnd"/>
+      <w:r>
+        <w:rPr>
+          <w:sz w:val="28"/>
+        </w:rPr>
+        <w:t xml:space="preserve"> de conteúdo, como textos, imagens, gráficos, áudio, vídeo.</w:t>
+      </w:r>
+    </w:p>
+    <w:p>
+      <w:pPr>
+        <w:pStyle w:val="NormalWeb"/>
+        <w:spacing w:before="240" w:beforeAutospacing="0" w:after="240" w:afterAutospacing="0"/>
+        <w:rPr>
           <w:rFonts w:ascii="Verdana" w:hAnsi="Verdana"/>
           <w:color w:val="000000"/>
-          <w:szCs w:val="23"/>
+          <w:sz w:val="23"/>
+          <w:szCs w:val="23"/>
+          <w:shd w:val="clear" w:color="auto" w:fill="FFFFFF"/>
         </w:rPr>
       </w:pPr>
       <w:r>
         <w:rPr>
           <w:sz w:val="28"/>
         </w:rPr>
-        <w:t xml:space="preserve">Por algum motivo o meu navegador traduzir o texto que estava no inglês, só tenho de agradecer, não fico difícil de entender, mais é isso mesmo, você faz o teu próprio </w:t>
+        <w:lastRenderedPageBreak/>
+        <w:t xml:space="preserve">HTML é </w:t>
+      </w:r>
+      <w:proofErr w:type="spellStart"/>
+      <w:r>
+        <w:rPr>
+          <w:rFonts w:ascii="Verdana" w:hAnsi="Verdana"/>
+          <w:color w:val="000000"/>
+          <w:sz w:val="23"/>
+          <w:szCs w:val="23"/>
+          <w:shd w:val="clear" w:color="auto" w:fill="FFFFFF"/>
+        </w:rPr>
+        <w:t>Hyper</w:t>
+      </w:r>
+      <w:proofErr w:type="spellEnd"/>
+      <w:r>
+        <w:rPr>
+          <w:rFonts w:ascii="Verdana" w:hAnsi="Verdana"/>
+          <w:color w:val="000000"/>
+          <w:sz w:val="23"/>
+          <w:szCs w:val="23"/>
+          <w:shd w:val="clear" w:color="auto" w:fill="FFFFFF"/>
+        </w:rPr>
+        <w:t xml:space="preserve"> </w:t>
+      </w:r>
+      <w:proofErr w:type="spellStart"/>
+      <w:r>
+        <w:rPr>
+          <w:rFonts w:ascii="Verdana" w:hAnsi="Verdana"/>
+          <w:color w:val="000000"/>
+          <w:sz w:val="23"/>
+          <w:szCs w:val="23"/>
+          <w:shd w:val="clear" w:color="auto" w:fill="FFFFFF"/>
+        </w:rPr>
+        <w:t>Text</w:t>
+      </w:r>
+      <w:proofErr w:type="spellEnd"/>
+      <w:r>
+        <w:rPr>
+          <w:rFonts w:ascii="Verdana" w:hAnsi="Verdana"/>
+          <w:color w:val="000000"/>
+          <w:sz w:val="23"/>
+          <w:szCs w:val="23"/>
+          <w:shd w:val="clear" w:color="auto" w:fill="FFFFFF"/>
+        </w:rPr>
+        <w:t xml:space="preserve"> </w:t>
+      </w:r>
+      <w:proofErr w:type="spellStart"/>
+      <w:r>
+        <w:rPr>
+          <w:rFonts w:ascii="Verdana" w:hAnsi="Verdana"/>
+          <w:color w:val="000000"/>
+          <w:sz w:val="23"/>
+          <w:szCs w:val="23"/>
+          <w:shd w:val="clear" w:color="auto" w:fill="FFFFFF"/>
+        </w:rPr>
+        <w:t>Markup</w:t>
+      </w:r>
+      <w:proofErr w:type="spellEnd"/>
+      <w:r>
+        <w:rPr>
+          <w:rFonts w:ascii="Verdana" w:hAnsi="Verdana"/>
+          <w:color w:val="000000"/>
+          <w:sz w:val="23"/>
+          <w:szCs w:val="23"/>
+          <w:shd w:val="clear" w:color="auto" w:fill="FFFFFF"/>
+        </w:rPr>
+        <w:t xml:space="preserve"> </w:t>
+      </w:r>
+      <w:proofErr w:type="spellStart"/>
+      <w:r>
+        <w:rPr>
+          <w:rFonts w:ascii="Verdana" w:hAnsi="Verdana"/>
+          <w:color w:val="000000"/>
+          <w:sz w:val="23"/>
+          <w:szCs w:val="23"/>
+          <w:shd w:val="clear" w:color="auto" w:fill="FFFFFF"/>
+        </w:rPr>
+        <w:t>Language</w:t>
+      </w:r>
+      <w:proofErr w:type="spellEnd"/>
+      <w:r>
+        <w:rPr>
+          <w:rFonts w:ascii="Verdana" w:hAnsi="Verdana"/>
+          <w:color w:val="000000"/>
+          <w:sz w:val="23"/>
+          <w:szCs w:val="23"/>
+          <w:shd w:val="clear" w:color="auto" w:fill="FFFFFF"/>
+        </w:rPr>
+        <w:t xml:space="preserve"> (para português é Linguagem de Marcação de Hipertexto). </w:t>
       </w:r>
       <w:proofErr w:type="gramStart"/>
       <w:r>
         <w:rPr>
-          <w:sz w:val="28"/>
-        </w:rPr>
-        <w:t>site</w:t>
+          <w:rFonts w:ascii="Verdana" w:hAnsi="Verdana"/>
+          <w:color w:val="000000"/>
+          <w:sz w:val="23"/>
+          <w:szCs w:val="23"/>
+          <w:shd w:val="clear" w:color="auto" w:fill="FFFFFF"/>
+        </w:rPr>
+        <w:t>As tag</w:t>
       </w:r>
       <w:proofErr w:type="gramEnd"/>
       <w:r>
         <w:rPr>
-          <w:sz w:val="28"/>
-        </w:rPr>
-        <w:t xml:space="preserve"> e é</w:t>
+          <w:rFonts w:ascii="Verdana" w:hAnsi="Verdana"/>
+          <w:color w:val="000000"/>
+          <w:sz w:val="23"/>
+          <w:szCs w:val="23"/>
+          <w:shd w:val="clear" w:color="auto" w:fill="FFFFFF"/>
+        </w:rPr>
+        <w:t xml:space="preserve"> representam os elementos </w:t>
+      </w:r>
+      <w:r>
+        <w:rPr>
+          <w:rFonts w:ascii="Verdana" w:hAnsi="Verdana"/>
+          <w:color w:val="000000"/>
+          <w:sz w:val="23"/>
+          <w:szCs w:val="23"/>
+          <w:shd w:val="clear" w:color="auto" w:fill="FFFFFF"/>
+        </w:rPr>
+        <w:t>que descrevem a nossa página web</w:t>
       </w:r>
       <w:bookmarkStart w:id="0" w:name="_GoBack"/>
       <w:bookmarkEnd w:id="0"/>
       <w:r>
         <w:rPr>
-          <w:sz w:val="28"/>
-        </w:rPr>
-        <w:t xml:space="preserve"> muito divertido aprender</w:t>
-      </w:r>
+          <w:rFonts w:ascii="Verdana" w:hAnsi="Verdana"/>
+          <w:color w:val="000000"/>
+          <w:sz w:val="23"/>
+          <w:szCs w:val="23"/>
+          <w:shd w:val="clear" w:color="auto" w:fill="FFFFFF"/>
+        </w:rPr>
+        <w:t xml:space="preserve">. Então nós temos </w:t>
+      </w:r>
+      <w:proofErr w:type="gramStart"/>
+      <w:r>
+        <w:rPr>
+          <w:rFonts w:ascii="Verdana" w:hAnsi="Verdana"/>
+          <w:color w:val="000000"/>
+          <w:sz w:val="23"/>
+          <w:szCs w:val="23"/>
+          <w:shd w:val="clear" w:color="auto" w:fill="FFFFFF"/>
+        </w:rPr>
+        <w:t>tags</w:t>
+      </w:r>
+      <w:proofErr w:type="gramEnd"/>
+      <w:r>
+        <w:rPr>
+          <w:rFonts w:ascii="Verdana" w:hAnsi="Verdana"/>
+          <w:color w:val="000000"/>
+          <w:sz w:val="23"/>
+          <w:szCs w:val="23"/>
+          <w:shd w:val="clear" w:color="auto" w:fill="FFFFFF"/>
+        </w:rPr>
+        <w:t xml:space="preserve"> para representa elementos de texto, tags para representa elementos de imagens, tags para representar elemento de </w:t>
+      </w:r>
+      <w:proofErr w:type="spellStart"/>
+      <w:r>
+        <w:rPr>
+          <w:rFonts w:ascii="Verdana" w:hAnsi="Verdana"/>
+          <w:color w:val="000000"/>
+          <w:sz w:val="23"/>
+          <w:szCs w:val="23"/>
+          <w:shd w:val="clear" w:color="auto" w:fill="FFFFFF"/>
+        </w:rPr>
+        <w:t>video</w:t>
+      </w:r>
+      <w:proofErr w:type="spellEnd"/>
     </w:p>
     <w:p>
       <w:pPr>

</xml_diff>